<commit_message>
update load test module
</commit_message>
<xml_diff>
--- a/test plan.docx
+++ b/test plan.docx
@@ -82,7 +82,7 @@
               <w:rFonts w:hint="eastAsia"/>
               <w:lang w:val="en-US" w:eastAsia="zh-CN"/>
             </w:rPr>
-            <w:instrText xml:space="preserve"> HYPERLINK \l _Toc1772 </w:instrText>
+            <w:instrText xml:space="preserve"> HYPERLINK \l _Toc25806 </w:instrText>
           </w:r>
           <w:r>
             <w:rPr>
@@ -105,7 +105,7 @@
             <w:fldChar w:fldCharType="begin"/>
           </w:r>
           <w:r>
-            <w:instrText xml:space="preserve"> PAGEREF _Toc1772 \h </w:instrText>
+            <w:instrText xml:space="preserve"> PAGEREF _Toc25806 \h </w:instrText>
           </w:r>
           <w:r>
             <w:fldChar w:fldCharType="separate"/>
@@ -143,7 +143,7 @@
               <w:rFonts w:hint="eastAsia"/>
               <w:lang w:val="en-US" w:eastAsia="zh-CN"/>
             </w:rPr>
-            <w:instrText xml:space="preserve"> HYPERLINK \l _Toc2991 </w:instrText>
+            <w:instrText xml:space="preserve"> HYPERLINK \l _Toc10787 </w:instrText>
           </w:r>
           <w:r>
             <w:rPr>
@@ -166,7 +166,7 @@
             <w:fldChar w:fldCharType="begin"/>
           </w:r>
           <w:r>
-            <w:instrText xml:space="preserve"> PAGEREF _Toc2991 \h </w:instrText>
+            <w:instrText xml:space="preserve"> PAGEREF _Toc10787 \h </w:instrText>
           </w:r>
           <w:r>
             <w:fldChar w:fldCharType="separate"/>
@@ -204,7 +204,7 @@
               <w:rFonts w:hint="eastAsia"/>
               <w:lang w:val="en-US" w:eastAsia="zh-CN"/>
             </w:rPr>
-            <w:instrText xml:space="preserve"> HYPERLINK \l _Toc28528 </w:instrText>
+            <w:instrText xml:space="preserve"> HYPERLINK \l _Toc1395 </w:instrText>
           </w:r>
           <w:r>
             <w:rPr>
@@ -234,7 +234,7 @@
             <w:fldChar w:fldCharType="begin"/>
           </w:r>
           <w:r>
-            <w:instrText xml:space="preserve"> PAGEREF _Toc28528 \h </w:instrText>
+            <w:instrText xml:space="preserve"> PAGEREF _Toc1395 \h </w:instrText>
           </w:r>
           <w:r>
             <w:fldChar w:fldCharType="separate"/>
@@ -272,7 +272,7 @@
               <w:rFonts w:hint="eastAsia"/>
               <w:lang w:val="en-US" w:eastAsia="zh-CN"/>
             </w:rPr>
-            <w:instrText xml:space="preserve"> HYPERLINK \l _Toc17665 </w:instrText>
+            <w:instrText xml:space="preserve"> HYPERLINK \l _Toc8650 </w:instrText>
           </w:r>
           <w:r>
             <w:rPr>
@@ -302,7 +302,7 @@
             <w:fldChar w:fldCharType="begin"/>
           </w:r>
           <w:r>
-            <w:instrText xml:space="preserve"> PAGEREF _Toc17665 \h </w:instrText>
+            <w:instrText xml:space="preserve"> PAGEREF _Toc8650 \h </w:instrText>
           </w:r>
           <w:r>
             <w:fldChar w:fldCharType="separate"/>
@@ -340,7 +340,7 @@
               <w:rFonts w:hint="eastAsia"/>
               <w:lang w:val="en-US" w:eastAsia="zh-CN"/>
             </w:rPr>
-            <w:instrText xml:space="preserve"> HYPERLINK \l _Toc31998 </w:instrText>
+            <w:instrText xml:space="preserve"> HYPERLINK \l _Toc29028 </w:instrText>
           </w:r>
           <w:r>
             <w:rPr>
@@ -370,7 +370,7 @@
             <w:fldChar w:fldCharType="begin"/>
           </w:r>
           <w:r>
-            <w:instrText xml:space="preserve"> PAGEREF _Toc31998 \h </w:instrText>
+            <w:instrText xml:space="preserve"> PAGEREF _Toc29028 \h </w:instrText>
           </w:r>
           <w:r>
             <w:fldChar w:fldCharType="separate"/>
@@ -408,7 +408,7 @@
               <w:rFonts w:hint="eastAsia"/>
               <w:lang w:val="en-US" w:eastAsia="zh-CN"/>
             </w:rPr>
-            <w:instrText xml:space="preserve"> HYPERLINK \l _Toc14693 </w:instrText>
+            <w:instrText xml:space="preserve"> HYPERLINK \l _Toc18019 </w:instrText>
           </w:r>
           <w:r>
             <w:rPr>
@@ -438,7 +438,7 @@
             <w:fldChar w:fldCharType="begin"/>
           </w:r>
           <w:r>
-            <w:instrText xml:space="preserve"> PAGEREF _Toc14693 \h </w:instrText>
+            <w:instrText xml:space="preserve"> PAGEREF _Toc18019 \h </w:instrText>
           </w:r>
           <w:r>
             <w:fldChar w:fldCharType="separate"/>
@@ -476,7 +476,7 @@
               <w:rFonts w:hint="eastAsia"/>
               <w:lang w:val="en-US" w:eastAsia="zh-CN"/>
             </w:rPr>
-            <w:instrText xml:space="preserve"> HYPERLINK \l _Toc27592 </w:instrText>
+            <w:instrText xml:space="preserve"> HYPERLINK \l _Toc9964 </w:instrText>
           </w:r>
           <w:r>
             <w:rPr>
@@ -499,7 +499,7 @@
             <w:fldChar w:fldCharType="begin"/>
           </w:r>
           <w:r>
-            <w:instrText xml:space="preserve"> PAGEREF _Toc27592 \h </w:instrText>
+            <w:instrText xml:space="preserve"> PAGEREF _Toc9964 \h </w:instrText>
           </w:r>
           <w:r>
             <w:fldChar w:fldCharType="separate"/>
@@ -537,7 +537,7 @@
               <w:rFonts w:hint="eastAsia"/>
               <w:lang w:val="en-US" w:eastAsia="zh-CN"/>
             </w:rPr>
-            <w:instrText xml:space="preserve"> HYPERLINK \l _Toc8138 </w:instrText>
+            <w:instrText xml:space="preserve"> HYPERLINK \l _Toc9712 </w:instrText>
           </w:r>
           <w:r>
             <w:rPr>
@@ -560,7 +560,7 @@
             <w:fldChar w:fldCharType="begin"/>
           </w:r>
           <w:r>
-            <w:instrText xml:space="preserve"> PAGEREF _Toc8138 \h </w:instrText>
+            <w:instrText xml:space="preserve"> PAGEREF _Toc9712 \h </w:instrText>
           </w:r>
           <w:r>
             <w:fldChar w:fldCharType="separate"/>
@@ -598,7 +598,7 @@
               <w:rFonts w:hint="eastAsia"/>
               <w:lang w:val="en-US" w:eastAsia="zh-CN"/>
             </w:rPr>
-            <w:instrText xml:space="preserve"> HYPERLINK \l _Toc23673 </w:instrText>
+            <w:instrText xml:space="preserve"> HYPERLINK \l _Toc18809 </w:instrText>
           </w:r>
           <w:r>
             <w:rPr>
@@ -621,7 +621,7 @@
             <w:fldChar w:fldCharType="begin"/>
           </w:r>
           <w:r>
-            <w:instrText xml:space="preserve"> PAGEREF _Toc23673 \h </w:instrText>
+            <w:instrText xml:space="preserve"> PAGEREF _Toc18809 \h </w:instrText>
           </w:r>
           <w:r>
             <w:fldChar w:fldCharType="separate"/>
@@ -659,7 +659,7 @@
               <w:rFonts w:hint="eastAsia"/>
               <w:lang w:val="en-US" w:eastAsia="zh-CN"/>
             </w:rPr>
-            <w:instrText xml:space="preserve"> HYPERLINK \l _Toc11706 </w:instrText>
+            <w:instrText xml:space="preserve"> HYPERLINK \l _Toc13771 </w:instrText>
           </w:r>
           <w:r>
             <w:rPr>
@@ -682,7 +682,7 @@
             <w:fldChar w:fldCharType="begin"/>
           </w:r>
           <w:r>
-            <w:instrText xml:space="preserve"> PAGEREF _Toc11706 \h </w:instrText>
+            <w:instrText xml:space="preserve"> PAGEREF _Toc13771 \h </w:instrText>
           </w:r>
           <w:r>
             <w:fldChar w:fldCharType="separate"/>
@@ -720,7 +720,7 @@
               <w:rFonts w:hint="eastAsia"/>
               <w:lang w:val="en-US" w:eastAsia="zh-CN"/>
             </w:rPr>
-            <w:instrText xml:space="preserve"> HYPERLINK \l _Toc12217 </w:instrText>
+            <w:instrText xml:space="preserve"> HYPERLINK \l _Toc512 </w:instrText>
           </w:r>
           <w:r>
             <w:rPr>
@@ -743,7 +743,7 @@
             <w:fldChar w:fldCharType="begin"/>
           </w:r>
           <w:r>
-            <w:instrText xml:space="preserve"> PAGEREF _Toc12217 \h </w:instrText>
+            <w:instrText xml:space="preserve"> PAGEREF _Toc512 \h </w:instrText>
           </w:r>
           <w:r>
             <w:fldChar w:fldCharType="separate"/>
@@ -781,7 +781,7 @@
               <w:rFonts w:hint="eastAsia"/>
               <w:lang w:val="en-US" w:eastAsia="zh-CN"/>
             </w:rPr>
-            <w:instrText xml:space="preserve"> HYPERLINK \l _Toc25957 </w:instrText>
+            <w:instrText xml:space="preserve"> HYPERLINK \l _Toc26645 </w:instrText>
           </w:r>
           <w:r>
             <w:rPr>
@@ -804,7 +804,7 @@
             <w:fldChar w:fldCharType="begin"/>
           </w:r>
           <w:r>
-            <w:instrText xml:space="preserve"> PAGEREF _Toc25957 \h </w:instrText>
+            <w:instrText xml:space="preserve"> PAGEREF _Toc26645 \h </w:instrText>
           </w:r>
           <w:r>
             <w:fldChar w:fldCharType="separate"/>
@@ -842,7 +842,7 @@
               <w:rFonts w:hint="eastAsia"/>
               <w:lang w:val="en-US" w:eastAsia="zh-CN"/>
             </w:rPr>
-            <w:instrText xml:space="preserve"> HYPERLINK \l _Toc31383 </w:instrText>
+            <w:instrText xml:space="preserve"> HYPERLINK \l _Toc6957 </w:instrText>
           </w:r>
           <w:r>
             <w:rPr>
@@ -872,7 +872,7 @@
             <w:fldChar w:fldCharType="begin"/>
           </w:r>
           <w:r>
-            <w:instrText xml:space="preserve"> PAGEREF _Toc31383 \h </w:instrText>
+            <w:instrText xml:space="preserve"> PAGEREF _Toc6957 \h </w:instrText>
           </w:r>
           <w:r>
             <w:fldChar w:fldCharType="separate"/>
@@ -910,7 +910,7 @@
               <w:rFonts w:hint="eastAsia"/>
               <w:lang w:val="en-US" w:eastAsia="zh-CN"/>
             </w:rPr>
-            <w:instrText xml:space="preserve"> HYPERLINK \l _Toc7373 </w:instrText>
+            <w:instrText xml:space="preserve"> HYPERLINK \l _Toc16780 </w:instrText>
           </w:r>
           <w:r>
             <w:rPr>
@@ -933,7 +933,7 @@
             <w:fldChar w:fldCharType="begin"/>
           </w:r>
           <w:r>
-            <w:instrText xml:space="preserve"> PAGEREF _Toc7373 \h </w:instrText>
+            <w:instrText xml:space="preserve"> PAGEREF _Toc16780 \h </w:instrText>
           </w:r>
           <w:r>
             <w:fldChar w:fldCharType="separate"/>
@@ -971,7 +971,7 @@
               <w:rFonts w:hint="eastAsia"/>
               <w:lang w:val="en-US" w:eastAsia="zh-CN"/>
             </w:rPr>
-            <w:instrText xml:space="preserve"> HYPERLINK \l _Toc17269 </w:instrText>
+            <w:instrText xml:space="preserve"> HYPERLINK \l _Toc106 </w:instrText>
           </w:r>
           <w:r>
             <w:rPr>
@@ -994,7 +994,7 @@
             <w:fldChar w:fldCharType="begin"/>
           </w:r>
           <w:r>
-            <w:instrText xml:space="preserve"> PAGEREF _Toc17269 \h </w:instrText>
+            <w:instrText xml:space="preserve"> PAGEREF _Toc106 \h </w:instrText>
           </w:r>
           <w:r>
             <w:fldChar w:fldCharType="separate"/>
@@ -1032,7 +1032,7 @@
               <w:rFonts w:hint="eastAsia"/>
               <w:lang w:val="en-US" w:eastAsia="zh-CN"/>
             </w:rPr>
-            <w:instrText xml:space="preserve"> HYPERLINK \l _Toc20371 </w:instrText>
+            <w:instrText xml:space="preserve"> HYPERLINK \l _Toc6929 </w:instrText>
           </w:r>
           <w:r>
             <w:rPr>
@@ -1055,7 +1055,7 @@
             <w:fldChar w:fldCharType="begin"/>
           </w:r>
           <w:r>
-            <w:instrText xml:space="preserve"> PAGEREF _Toc20371 \h </w:instrText>
+            <w:instrText xml:space="preserve"> PAGEREF _Toc6929 \h </w:instrText>
           </w:r>
           <w:r>
             <w:fldChar w:fldCharType="separate"/>
@@ -1093,7 +1093,7 @@
               <w:rFonts w:hint="eastAsia"/>
               <w:lang w:val="en-US" w:eastAsia="zh-CN"/>
             </w:rPr>
-            <w:instrText xml:space="preserve"> HYPERLINK \l _Toc29484 </w:instrText>
+            <w:instrText xml:space="preserve"> HYPERLINK \l _Toc15811 </w:instrText>
           </w:r>
           <w:r>
             <w:rPr>
@@ -1116,7 +1116,7 @@
             <w:fldChar w:fldCharType="begin"/>
           </w:r>
           <w:r>
-            <w:instrText xml:space="preserve"> PAGEREF _Toc29484 \h </w:instrText>
+            <w:instrText xml:space="preserve"> PAGEREF _Toc15811 \h </w:instrText>
           </w:r>
           <w:r>
             <w:fldChar w:fldCharType="separate"/>
@@ -1154,7 +1154,7 @@
               <w:rFonts w:hint="eastAsia"/>
               <w:lang w:val="en-US" w:eastAsia="zh-CN"/>
             </w:rPr>
-            <w:instrText xml:space="preserve"> HYPERLINK \l _Toc6134 </w:instrText>
+            <w:instrText xml:space="preserve"> HYPERLINK \l _Toc21612 </w:instrText>
           </w:r>
           <w:r>
             <w:rPr>
@@ -1177,7 +1177,7 @@
             <w:fldChar w:fldCharType="begin"/>
           </w:r>
           <w:r>
-            <w:instrText xml:space="preserve"> PAGEREF _Toc6134 \h </w:instrText>
+            <w:instrText xml:space="preserve"> PAGEREF _Toc21612 \h </w:instrText>
           </w:r>
           <w:r>
             <w:fldChar w:fldCharType="separate"/>
@@ -1215,7 +1215,7 @@
               <w:rFonts w:hint="eastAsia"/>
               <w:lang w:val="en-US" w:eastAsia="zh-CN"/>
             </w:rPr>
-            <w:instrText xml:space="preserve"> HYPERLINK \l _Toc1157 </w:instrText>
+            <w:instrText xml:space="preserve"> HYPERLINK \l _Toc20518 </w:instrText>
           </w:r>
           <w:r>
             <w:rPr>
@@ -1238,7 +1238,7 @@
             <w:fldChar w:fldCharType="begin"/>
           </w:r>
           <w:r>
-            <w:instrText xml:space="preserve"> PAGEREF _Toc1157 \h </w:instrText>
+            <w:instrText xml:space="preserve"> PAGEREF _Toc20518 \h </w:instrText>
           </w:r>
           <w:r>
             <w:fldChar w:fldCharType="separate"/>
@@ -1276,7 +1276,7 @@
               <w:rFonts w:hint="eastAsia"/>
               <w:lang w:val="en-US" w:eastAsia="zh-CN"/>
             </w:rPr>
-            <w:instrText xml:space="preserve"> HYPERLINK \l _Toc20739 </w:instrText>
+            <w:instrText xml:space="preserve"> HYPERLINK \l _Toc10759 </w:instrText>
           </w:r>
           <w:r>
             <w:rPr>
@@ -1299,7 +1299,7 @@
             <w:fldChar w:fldCharType="begin"/>
           </w:r>
           <w:r>
-            <w:instrText xml:space="preserve"> PAGEREF _Toc20739 \h </w:instrText>
+            <w:instrText xml:space="preserve"> PAGEREF _Toc10759 \h </w:instrText>
           </w:r>
           <w:r>
             <w:fldChar w:fldCharType="separate"/>
@@ -1337,7 +1337,7 @@
               <w:rFonts w:hint="eastAsia"/>
               <w:lang w:val="en-US" w:eastAsia="zh-CN"/>
             </w:rPr>
-            <w:instrText xml:space="preserve"> HYPERLINK \l _Toc3127 </w:instrText>
+            <w:instrText xml:space="preserve"> HYPERLINK \l _Toc20644 </w:instrText>
           </w:r>
           <w:r>
             <w:rPr>
@@ -1360,7 +1360,7 @@
             <w:fldChar w:fldCharType="begin"/>
           </w:r>
           <w:r>
-            <w:instrText xml:space="preserve"> PAGEREF _Toc3127 \h </w:instrText>
+            <w:instrText xml:space="preserve"> PAGEREF _Toc20644 \h </w:instrText>
           </w:r>
           <w:r>
             <w:fldChar w:fldCharType="separate"/>
@@ -1398,7 +1398,7 @@
               <w:rFonts w:hint="eastAsia"/>
               <w:lang w:val="en-US" w:eastAsia="zh-CN"/>
             </w:rPr>
-            <w:instrText xml:space="preserve"> HYPERLINK \l _Toc13062 </w:instrText>
+            <w:instrText xml:space="preserve"> HYPERLINK \l _Toc11710 </w:instrText>
           </w:r>
           <w:r>
             <w:rPr>
@@ -1421,7 +1421,7 @@
             <w:fldChar w:fldCharType="begin"/>
           </w:r>
           <w:r>
-            <w:instrText xml:space="preserve"> PAGEREF _Toc13062 \h </w:instrText>
+            <w:instrText xml:space="preserve"> PAGEREF _Toc11710 \h </w:instrText>
           </w:r>
           <w:r>
             <w:fldChar w:fldCharType="separate"/>
@@ -1459,7 +1459,7 @@
               <w:rFonts w:hint="eastAsia"/>
               <w:lang w:val="en-US" w:eastAsia="zh-CN"/>
             </w:rPr>
-            <w:instrText xml:space="preserve"> HYPERLINK \l _Toc17924 </w:instrText>
+            <w:instrText xml:space="preserve"> HYPERLINK \l _Toc6798 </w:instrText>
           </w:r>
           <w:r>
             <w:rPr>
@@ -1482,7 +1482,7 @@
             <w:fldChar w:fldCharType="begin"/>
           </w:r>
           <w:r>
-            <w:instrText xml:space="preserve"> PAGEREF _Toc17924 \h </w:instrText>
+            <w:instrText xml:space="preserve"> PAGEREF _Toc6798 \h </w:instrText>
           </w:r>
           <w:r>
             <w:fldChar w:fldCharType="separate"/>
@@ -1520,7 +1520,7 @@
               <w:rFonts w:hint="eastAsia"/>
               <w:lang w:val="en-US" w:eastAsia="zh-CN"/>
             </w:rPr>
-            <w:instrText xml:space="preserve"> HYPERLINK \l _Toc1210 </w:instrText>
+            <w:instrText xml:space="preserve"> HYPERLINK \l _Toc8949 </w:instrText>
           </w:r>
           <w:r>
             <w:rPr>
@@ -1543,7 +1543,7 @@
             <w:fldChar w:fldCharType="begin"/>
           </w:r>
           <w:r>
-            <w:instrText xml:space="preserve"> PAGEREF _Toc1210 \h </w:instrText>
+            <w:instrText xml:space="preserve"> PAGEREF _Toc8949 \h </w:instrText>
           </w:r>
           <w:r>
             <w:fldChar w:fldCharType="separate"/>
@@ -1581,7 +1581,7 @@
               <w:rFonts w:hint="eastAsia"/>
               <w:lang w:val="en-US" w:eastAsia="zh-CN"/>
             </w:rPr>
-            <w:instrText xml:space="preserve"> HYPERLINK \l _Toc30647 </w:instrText>
+            <w:instrText xml:space="preserve"> HYPERLINK \l _Toc19367 </w:instrText>
           </w:r>
           <w:r>
             <w:rPr>
@@ -1604,7 +1604,7 @@
             <w:fldChar w:fldCharType="begin"/>
           </w:r>
           <w:r>
-            <w:instrText xml:space="preserve"> PAGEREF _Toc30647 \h </w:instrText>
+            <w:instrText xml:space="preserve"> PAGEREF _Toc19367 \h </w:instrText>
           </w:r>
           <w:r>
             <w:fldChar w:fldCharType="separate"/>
@@ -1642,7 +1642,7 @@
               <w:rFonts w:hint="eastAsia"/>
               <w:lang w:val="en-US" w:eastAsia="zh-CN"/>
             </w:rPr>
-            <w:instrText xml:space="preserve"> HYPERLINK \l _Toc3792 </w:instrText>
+            <w:instrText xml:space="preserve"> HYPERLINK \l _Toc16529 </w:instrText>
           </w:r>
           <w:r>
             <w:rPr>
@@ -1665,7 +1665,7 @@
             <w:fldChar w:fldCharType="begin"/>
           </w:r>
           <w:r>
-            <w:instrText xml:space="preserve"> PAGEREF _Toc3792 \h </w:instrText>
+            <w:instrText xml:space="preserve"> PAGEREF _Toc16529 \h </w:instrText>
           </w:r>
           <w:r>
             <w:fldChar w:fldCharType="separate"/>
@@ -1703,7 +1703,7 @@
               <w:rFonts w:hint="eastAsia"/>
               <w:lang w:val="en-US" w:eastAsia="zh-CN"/>
             </w:rPr>
-            <w:instrText xml:space="preserve"> HYPERLINK \l _Toc16651 </w:instrText>
+            <w:instrText xml:space="preserve"> HYPERLINK \l _Toc14020 </w:instrText>
           </w:r>
           <w:r>
             <w:rPr>
@@ -1726,7 +1726,7 @@
             <w:fldChar w:fldCharType="begin"/>
           </w:r>
           <w:r>
-            <w:instrText xml:space="preserve"> PAGEREF _Toc16651 \h </w:instrText>
+            <w:instrText xml:space="preserve"> PAGEREF _Toc14020 \h </w:instrText>
           </w:r>
           <w:r>
             <w:fldChar w:fldCharType="separate"/>
@@ -1764,7 +1764,7 @@
               <w:rFonts w:hint="eastAsia"/>
               <w:lang w:val="en-US" w:eastAsia="zh-CN"/>
             </w:rPr>
-            <w:instrText xml:space="preserve"> HYPERLINK \l _Toc11449 </w:instrText>
+            <w:instrText xml:space="preserve"> HYPERLINK \l _Toc12169 </w:instrText>
           </w:r>
           <w:r>
             <w:rPr>
@@ -1787,7 +1787,7 @@
             <w:fldChar w:fldCharType="begin"/>
           </w:r>
           <w:r>
-            <w:instrText xml:space="preserve"> PAGEREF _Toc11449 \h </w:instrText>
+            <w:instrText xml:space="preserve"> PAGEREF _Toc12169 \h </w:instrText>
           </w:r>
           <w:r>
             <w:fldChar w:fldCharType="separate"/>
@@ -1825,7 +1825,7 @@
               <w:rFonts w:hint="eastAsia"/>
               <w:lang w:val="en-US" w:eastAsia="zh-CN"/>
             </w:rPr>
-            <w:instrText xml:space="preserve"> HYPERLINK \l _Toc26560 </w:instrText>
+            <w:instrText xml:space="preserve"> HYPERLINK \l _Toc25743 </w:instrText>
           </w:r>
           <w:r>
             <w:rPr>
@@ -1848,7 +1848,7 @@
             <w:fldChar w:fldCharType="begin"/>
           </w:r>
           <w:r>
-            <w:instrText xml:space="preserve"> PAGEREF _Toc26560 \h </w:instrText>
+            <w:instrText xml:space="preserve"> PAGEREF _Toc25743 \h </w:instrText>
           </w:r>
           <w:r>
             <w:fldChar w:fldCharType="separate"/>
@@ -1886,7 +1886,7 @@
               <w:rFonts w:hint="eastAsia"/>
               <w:lang w:val="en-US" w:eastAsia="zh-CN"/>
             </w:rPr>
-            <w:instrText xml:space="preserve"> HYPERLINK \l _Toc27880 </w:instrText>
+            <w:instrText xml:space="preserve"> HYPERLINK \l _Toc4904 </w:instrText>
           </w:r>
           <w:r>
             <w:rPr>
@@ -1909,7 +1909,7 @@
             <w:fldChar w:fldCharType="begin"/>
           </w:r>
           <w:r>
-            <w:instrText xml:space="preserve"> PAGEREF _Toc27880 \h </w:instrText>
+            <w:instrText xml:space="preserve"> PAGEREF _Toc4904 \h </w:instrText>
           </w:r>
           <w:r>
             <w:fldChar w:fldCharType="separate"/>
@@ -1947,7 +1947,7 @@
               <w:rFonts w:hint="eastAsia"/>
               <w:lang w:val="en-US" w:eastAsia="zh-CN"/>
             </w:rPr>
-            <w:instrText xml:space="preserve"> HYPERLINK \l _Toc26988 </w:instrText>
+            <w:instrText xml:space="preserve"> HYPERLINK \l _Toc23375 </w:instrText>
           </w:r>
           <w:r>
             <w:rPr>
@@ -1970,7 +1970,7 @@
             <w:fldChar w:fldCharType="begin"/>
           </w:r>
           <w:r>
-            <w:instrText xml:space="preserve"> PAGEREF _Toc26988 \h </w:instrText>
+            <w:instrText xml:space="preserve"> PAGEREF _Toc23375 \h </w:instrText>
           </w:r>
           <w:r>
             <w:fldChar w:fldCharType="separate"/>
@@ -2008,7 +2008,7 @@
               <w:rFonts w:hint="eastAsia"/>
               <w:lang w:val="en-US" w:eastAsia="zh-CN"/>
             </w:rPr>
-            <w:instrText xml:space="preserve"> HYPERLINK \l _Toc986 </w:instrText>
+            <w:instrText xml:space="preserve"> HYPERLINK \l _Toc4151 </w:instrText>
           </w:r>
           <w:r>
             <w:rPr>
@@ -2031,7 +2031,7 @@
             <w:fldChar w:fldCharType="begin"/>
           </w:r>
           <w:r>
-            <w:instrText xml:space="preserve"> PAGEREF _Toc986 \h </w:instrText>
+            <w:instrText xml:space="preserve"> PAGEREF _Toc4151 \h </w:instrText>
           </w:r>
           <w:r>
             <w:fldChar w:fldCharType="separate"/>
@@ -2069,7 +2069,7 @@
               <w:rFonts w:hint="eastAsia"/>
               <w:lang w:val="en-US" w:eastAsia="zh-CN"/>
             </w:rPr>
-            <w:instrText xml:space="preserve"> HYPERLINK \l _Toc10445 </w:instrText>
+            <w:instrText xml:space="preserve"> HYPERLINK \l _Toc28118 </w:instrText>
           </w:r>
           <w:r>
             <w:rPr>
@@ -2092,7 +2092,7 @@
             <w:fldChar w:fldCharType="begin"/>
           </w:r>
           <w:r>
-            <w:instrText xml:space="preserve"> PAGEREF _Toc10445 \h </w:instrText>
+            <w:instrText xml:space="preserve"> PAGEREF _Toc28118 \h </w:instrText>
           </w:r>
           <w:r>
             <w:fldChar w:fldCharType="separate"/>
@@ -2130,7 +2130,7 @@
               <w:rFonts w:hint="eastAsia"/>
               <w:lang w:val="en-US" w:eastAsia="zh-CN"/>
             </w:rPr>
-            <w:instrText xml:space="preserve"> HYPERLINK \l _Toc12458 </w:instrText>
+            <w:instrText xml:space="preserve"> HYPERLINK \l _Toc12970 </w:instrText>
           </w:r>
           <w:r>
             <w:rPr>
@@ -2153,7 +2153,7 @@
             <w:fldChar w:fldCharType="begin"/>
           </w:r>
           <w:r>
-            <w:instrText xml:space="preserve"> PAGEREF _Toc12458 \h </w:instrText>
+            <w:instrText xml:space="preserve"> PAGEREF _Toc12970 \h </w:instrText>
           </w:r>
           <w:r>
             <w:fldChar w:fldCharType="separate"/>
@@ -2191,7 +2191,7 @@
               <w:rFonts w:hint="eastAsia"/>
               <w:lang w:val="en-US" w:eastAsia="zh-CN"/>
             </w:rPr>
-            <w:instrText xml:space="preserve"> HYPERLINK \l _Toc31395 </w:instrText>
+            <w:instrText xml:space="preserve"> HYPERLINK \l _Toc4873 </w:instrText>
           </w:r>
           <w:r>
             <w:rPr>
@@ -2214,7 +2214,7 @@
             <w:fldChar w:fldCharType="begin"/>
           </w:r>
           <w:r>
-            <w:instrText xml:space="preserve"> PAGEREF _Toc31395 \h </w:instrText>
+            <w:instrText xml:space="preserve"> PAGEREF _Toc4873 \h </w:instrText>
           </w:r>
           <w:r>
             <w:fldChar w:fldCharType="separate"/>
@@ -2252,7 +2252,7 @@
               <w:rFonts w:hint="eastAsia"/>
               <w:lang w:val="en-US" w:eastAsia="zh-CN"/>
             </w:rPr>
-            <w:instrText xml:space="preserve"> HYPERLINK \l _Toc26364 </w:instrText>
+            <w:instrText xml:space="preserve"> HYPERLINK \l _Toc19848 </w:instrText>
           </w:r>
           <w:r>
             <w:rPr>
@@ -2275,7 +2275,7 @@
             <w:fldChar w:fldCharType="begin"/>
           </w:r>
           <w:r>
-            <w:instrText xml:space="preserve"> PAGEREF _Toc26364 \h </w:instrText>
+            <w:instrText xml:space="preserve"> PAGEREF _Toc19848 \h </w:instrText>
           </w:r>
           <w:r>
             <w:fldChar w:fldCharType="separate"/>
@@ -2313,7 +2313,7 @@
               <w:rFonts w:hint="eastAsia"/>
               <w:lang w:val="en-US" w:eastAsia="zh-CN"/>
             </w:rPr>
-            <w:instrText xml:space="preserve"> HYPERLINK \l _Toc13912 </w:instrText>
+            <w:instrText xml:space="preserve"> HYPERLINK \l _Toc4777 </w:instrText>
           </w:r>
           <w:r>
             <w:rPr>
@@ -2336,7 +2336,7 @@
             <w:fldChar w:fldCharType="begin"/>
           </w:r>
           <w:r>
-            <w:instrText xml:space="preserve"> PAGEREF _Toc13912 \h </w:instrText>
+            <w:instrText xml:space="preserve"> PAGEREF _Toc4777 \h </w:instrText>
           </w:r>
           <w:r>
             <w:fldChar w:fldCharType="separate"/>
@@ -2374,7 +2374,7 @@
               <w:rFonts w:hint="eastAsia"/>
               <w:lang w:val="en-US" w:eastAsia="zh-CN"/>
             </w:rPr>
-            <w:instrText xml:space="preserve"> HYPERLINK \l _Toc29054 </w:instrText>
+            <w:instrText xml:space="preserve"> HYPERLINK \l _Toc3867 </w:instrText>
           </w:r>
           <w:r>
             <w:rPr>
@@ -2397,7 +2397,7 @@
             <w:fldChar w:fldCharType="begin"/>
           </w:r>
           <w:r>
-            <w:instrText xml:space="preserve"> PAGEREF _Toc29054 \h </w:instrText>
+            <w:instrText xml:space="preserve"> PAGEREF _Toc3867 \h </w:instrText>
           </w:r>
           <w:r>
             <w:fldChar w:fldCharType="separate"/>
@@ -2435,7 +2435,7 @@
               <w:rFonts w:hint="eastAsia"/>
               <w:lang w:val="en-US" w:eastAsia="zh-CN"/>
             </w:rPr>
-            <w:instrText xml:space="preserve"> HYPERLINK \l _Toc20745 </w:instrText>
+            <w:instrText xml:space="preserve"> HYPERLINK \l _Toc31032 </w:instrText>
           </w:r>
           <w:r>
             <w:rPr>
@@ -2458,7 +2458,7 @@
             <w:fldChar w:fldCharType="begin"/>
           </w:r>
           <w:r>
-            <w:instrText xml:space="preserve"> PAGEREF _Toc20745 \h </w:instrText>
+            <w:instrText xml:space="preserve"> PAGEREF _Toc31032 \h </w:instrText>
           </w:r>
           <w:r>
             <w:fldChar w:fldCharType="separate"/>
@@ -2496,7 +2496,7 @@
               <w:rFonts w:hint="eastAsia"/>
               <w:lang w:val="en-US" w:eastAsia="zh-CN"/>
             </w:rPr>
-            <w:instrText xml:space="preserve"> HYPERLINK \l _Toc6495 </w:instrText>
+            <w:instrText xml:space="preserve"> HYPERLINK \l _Toc5045 </w:instrText>
           </w:r>
           <w:r>
             <w:rPr>
@@ -2519,7 +2519,7 @@
             <w:fldChar w:fldCharType="begin"/>
           </w:r>
           <w:r>
-            <w:instrText xml:space="preserve"> PAGEREF _Toc6495 \h </w:instrText>
+            <w:instrText xml:space="preserve"> PAGEREF _Toc5045 \h </w:instrText>
           </w:r>
           <w:r>
             <w:fldChar w:fldCharType="separate"/>
@@ -2557,7 +2557,7 @@
               <w:rFonts w:hint="eastAsia"/>
               <w:lang w:val="en-US" w:eastAsia="zh-CN"/>
             </w:rPr>
-            <w:instrText xml:space="preserve"> HYPERLINK \l _Toc32168 </w:instrText>
+            <w:instrText xml:space="preserve"> HYPERLINK \l _Toc5171 </w:instrText>
           </w:r>
           <w:r>
             <w:rPr>
@@ -2580,7 +2580,7 @@
             <w:fldChar w:fldCharType="begin"/>
           </w:r>
           <w:r>
-            <w:instrText xml:space="preserve"> PAGEREF _Toc32168 \h </w:instrText>
+            <w:instrText xml:space="preserve"> PAGEREF _Toc5171 \h </w:instrText>
           </w:r>
           <w:r>
             <w:fldChar w:fldCharType="separate"/>
@@ -2618,7 +2618,7 @@
               <w:rFonts w:hint="eastAsia"/>
               <w:lang w:val="en-US" w:eastAsia="zh-CN"/>
             </w:rPr>
-            <w:instrText xml:space="preserve"> HYPERLINK \l _Toc603 </w:instrText>
+            <w:instrText xml:space="preserve"> HYPERLINK \l _Toc21387 </w:instrText>
           </w:r>
           <w:r>
             <w:rPr>
@@ -2641,7 +2641,7 @@
             <w:fldChar w:fldCharType="begin"/>
           </w:r>
           <w:r>
-            <w:instrText xml:space="preserve"> PAGEREF _Toc603 \h </w:instrText>
+            <w:instrText xml:space="preserve"> PAGEREF _Toc21387 \h </w:instrText>
           </w:r>
           <w:r>
             <w:fldChar w:fldCharType="separate"/>
@@ -2679,7 +2679,7 @@
               <w:rFonts w:hint="eastAsia"/>
               <w:lang w:val="en-US" w:eastAsia="zh-CN"/>
             </w:rPr>
-            <w:instrText xml:space="preserve"> HYPERLINK \l _Toc25419 </w:instrText>
+            <w:instrText xml:space="preserve"> HYPERLINK \l _Toc251 </w:instrText>
           </w:r>
           <w:r>
             <w:rPr>
@@ -2702,7 +2702,7 @@
             <w:fldChar w:fldCharType="begin"/>
           </w:r>
           <w:r>
-            <w:instrText xml:space="preserve"> PAGEREF _Toc25419 \h </w:instrText>
+            <w:instrText xml:space="preserve"> PAGEREF _Toc251 \h </w:instrText>
           </w:r>
           <w:r>
             <w:fldChar w:fldCharType="separate"/>
@@ -2740,7 +2740,7 @@
               <w:rFonts w:hint="eastAsia"/>
               <w:lang w:val="en-US" w:eastAsia="zh-CN"/>
             </w:rPr>
-            <w:instrText xml:space="preserve"> HYPERLINK \l _Toc10321 </w:instrText>
+            <w:instrText xml:space="preserve"> HYPERLINK \l _Toc27764 </w:instrText>
           </w:r>
           <w:r>
             <w:rPr>
@@ -2763,7 +2763,7 @@
             <w:fldChar w:fldCharType="begin"/>
           </w:r>
           <w:r>
-            <w:instrText xml:space="preserve"> PAGEREF _Toc10321 \h </w:instrText>
+            <w:instrText xml:space="preserve"> PAGEREF _Toc27764 \h </w:instrText>
           </w:r>
           <w:r>
             <w:fldChar w:fldCharType="separate"/>
@@ -2801,7 +2801,7 @@
               <w:rFonts w:hint="eastAsia"/>
               <w:lang w:val="en-US" w:eastAsia="zh-CN"/>
             </w:rPr>
-            <w:instrText xml:space="preserve"> HYPERLINK \l _Toc17131 </w:instrText>
+            <w:instrText xml:space="preserve"> HYPERLINK \l _Toc27678 </w:instrText>
           </w:r>
           <w:r>
             <w:rPr>
@@ -2824,7 +2824,7 @@
             <w:fldChar w:fldCharType="begin"/>
           </w:r>
           <w:r>
-            <w:instrText xml:space="preserve"> PAGEREF _Toc17131 \h </w:instrText>
+            <w:instrText xml:space="preserve"> PAGEREF _Toc27678 \h </w:instrText>
           </w:r>
           <w:r>
             <w:fldChar w:fldCharType="separate"/>
@@ -2880,7 +2880,7 @@
           <w:lang w:val="en-US" w:eastAsia="zh-CN"/>
         </w:rPr>
       </w:pPr>
-      <w:bookmarkStart w:id="0" w:name="_Toc1772"/>
+      <w:bookmarkStart w:id="0" w:name="_Toc25806"/>
       <w:r>
         <w:rPr>
           <w:rFonts w:hint="eastAsia"/>
@@ -2967,7 +2967,7 @@
           <w:lang w:val="en-US" w:eastAsia="zh-CN"/>
         </w:rPr>
       </w:pPr>
-      <w:bookmarkStart w:id="3" w:name="_Toc2991"/>
+      <w:bookmarkStart w:id="3" w:name="_Toc10787"/>
       <w:r>
         <w:rPr>
           <w:rFonts w:hint="eastAsia"/>
@@ -3158,7 +3158,7 @@
         </w:rPr>
       </w:pPr>
       <w:bookmarkStart w:id="4" w:name="_Toc1774"/>
-      <w:bookmarkStart w:id="5" w:name="_Toc28528"/>
+      <w:bookmarkStart w:id="5" w:name="_Toc1395"/>
       <w:r>
         <w:rPr>
           <w:rFonts w:hint="eastAsia"/>
@@ -3186,7 +3186,7 @@
         </w:rPr>
       </w:pPr>
       <w:bookmarkStart w:id="6" w:name="_Toc24195"/>
-      <w:bookmarkStart w:id="7" w:name="_Toc17665"/>
+      <w:bookmarkStart w:id="7" w:name="_Toc8650"/>
       <w:r>
         <w:rPr>
           <w:rFonts w:hint="eastAsia"/>
@@ -3214,7 +3214,7 @@
         </w:rPr>
       </w:pPr>
       <w:bookmarkStart w:id="8" w:name="_Toc9507"/>
-      <w:bookmarkStart w:id="9" w:name="_Toc31998"/>
+      <w:bookmarkStart w:id="9" w:name="_Toc29028"/>
       <w:r>
         <w:rPr>
           <w:rFonts w:hint="eastAsia"/>
@@ -3242,7 +3242,7 @@
         </w:rPr>
       </w:pPr>
       <w:bookmarkStart w:id="10" w:name="_Toc9498"/>
-      <w:bookmarkStart w:id="11" w:name="_Toc14693"/>
+      <w:bookmarkStart w:id="11" w:name="_Toc18019"/>
       <w:r>
         <w:rPr>
           <w:rFonts w:hint="eastAsia"/>
@@ -4030,7 +4030,7 @@
         </w:rPr>
       </w:pPr>
       <w:bookmarkStart w:id="12" w:name="_Toc13797"/>
-      <w:bookmarkStart w:id="13" w:name="_Toc27592"/>
+      <w:bookmarkStart w:id="13" w:name="_Toc9964"/>
       <w:r>
         <w:rPr>
           <w:rFonts w:hint="eastAsia"/>
@@ -4661,7 +4661,7 @@
         </w:rPr>
       </w:pPr>
       <w:bookmarkStart w:id="14" w:name="_Toc27874"/>
-      <w:bookmarkStart w:id="15" w:name="_Toc8138"/>
+      <w:bookmarkStart w:id="15" w:name="_Toc9712"/>
       <w:r>
         <w:rPr>
           <w:rFonts w:hint="eastAsia"/>
@@ -4737,7 +4737,7 @@
         </w:rPr>
       </w:pPr>
       <w:bookmarkStart w:id="16" w:name="_Toc31100"/>
-      <w:bookmarkStart w:id="17" w:name="_Toc23673"/>
+      <w:bookmarkStart w:id="17" w:name="_Toc18809"/>
       <w:r>
         <w:rPr>
           <w:rFonts w:hint="eastAsia"/>
@@ -4850,7 +4850,7 @@
         </w:rPr>
       </w:pPr>
       <w:bookmarkStart w:id="18" w:name="_Toc13802"/>
-      <w:bookmarkStart w:id="19" w:name="_Toc11706"/>
+      <w:bookmarkStart w:id="19" w:name="_Toc13771"/>
       <w:r>
         <w:rPr>
           <w:rFonts w:hint="eastAsia"/>
@@ -4992,7 +4992,7 @@
         </w:rPr>
       </w:pPr>
       <w:bookmarkStart w:id="20" w:name="_Toc13594"/>
-      <w:bookmarkStart w:id="21" w:name="_Toc12217"/>
+      <w:bookmarkStart w:id="21" w:name="_Toc512"/>
       <w:r>
         <w:rPr>
           <w:rFonts w:hint="eastAsia"/>
@@ -5165,7 +5165,7 @@
         </w:rPr>
       </w:pPr>
       <w:bookmarkStart w:id="22" w:name="_Toc4046"/>
-      <w:bookmarkStart w:id="23" w:name="_Toc25957"/>
+      <w:bookmarkStart w:id="23" w:name="_Toc26645"/>
       <w:r>
         <w:rPr>
           <w:rFonts w:hint="eastAsia"/>
@@ -5203,7 +5203,7 @@
         </w:rPr>
       </w:pPr>
       <w:bookmarkStart w:id="24" w:name="_Toc22310"/>
-      <w:bookmarkStart w:id="25" w:name="_Toc31383"/>
+      <w:bookmarkStart w:id="25" w:name="_Toc6957"/>
       <w:r>
         <w:rPr>
           <w:rFonts w:hint="eastAsia"/>
@@ -5268,7 +5268,7 @@
         </w:rPr>
       </w:pPr>
       <w:bookmarkStart w:id="26" w:name="_Toc1051"/>
-      <w:bookmarkStart w:id="27" w:name="_Toc7373"/>
+      <w:bookmarkStart w:id="27" w:name="_Toc16780"/>
       <w:r>
         <w:rPr>
           <w:rFonts w:hint="eastAsia"/>
@@ -5413,7 +5413,7 @@
         </w:rPr>
       </w:pPr>
       <w:bookmarkStart w:id="28" w:name="_Toc9650"/>
-      <w:bookmarkStart w:id="29" w:name="_Toc17269"/>
+      <w:bookmarkStart w:id="29" w:name="_Toc106"/>
       <w:r>
         <w:rPr>
           <w:rFonts w:hint="eastAsia"/>
@@ -5558,7 +5558,7 @@
         </w:rPr>
       </w:pPr>
       <w:bookmarkStart w:id="30" w:name="_Toc29496"/>
-      <w:bookmarkStart w:id="31" w:name="_Toc20371"/>
+      <w:bookmarkStart w:id="31" w:name="_Toc6929"/>
       <w:r>
         <w:rPr>
           <w:rFonts w:hint="eastAsia"/>
@@ -5663,7 +5663,7 @@
         </w:rPr>
       </w:pPr>
       <w:bookmarkStart w:id="32" w:name="_Toc12470"/>
-      <w:bookmarkStart w:id="33" w:name="_Toc29484"/>
+      <w:bookmarkStart w:id="33" w:name="_Toc15811"/>
       <w:r>
         <w:rPr>
           <w:rFonts w:hint="eastAsia"/>
@@ -5763,7 +5763,7 @@
         </w:rPr>
       </w:pPr>
       <w:bookmarkStart w:id="34" w:name="_Toc3899"/>
-      <w:bookmarkStart w:id="35" w:name="_Toc6134"/>
+      <w:bookmarkStart w:id="35" w:name="_Toc21612"/>
       <w:r>
         <w:rPr>
           <w:rFonts w:hint="eastAsia"/>
@@ -5788,7 +5788,7 @@
         </w:rPr>
       </w:pPr>
       <w:bookmarkStart w:id="36" w:name="_Toc21279"/>
-      <w:bookmarkStart w:id="37" w:name="_Toc1157"/>
+      <w:bookmarkStart w:id="37" w:name="_Toc20518"/>
       <w:r>
         <w:rPr>
           <w:rFonts w:hint="default"/>
@@ -5820,7 +5820,7 @@
         <w:t>　　</w:t>
       </w:r>
       <w:bookmarkStart w:id="38" w:name="_Toc15301"/>
-      <w:bookmarkStart w:id="39" w:name="_Toc20739"/>
+      <w:bookmarkStart w:id="39" w:name="_Toc10759"/>
       <w:r>
         <w:rPr>
           <w:rFonts w:hint="default"/>
@@ -5852,7 +5852,7 @@
         <w:t>　　</w:t>
       </w:r>
       <w:bookmarkStart w:id="40" w:name="_Toc11473"/>
-      <w:bookmarkStart w:id="41" w:name="_Toc3127"/>
+      <w:bookmarkStart w:id="41" w:name="_Toc20644"/>
       <w:r>
         <w:rPr>
           <w:rFonts w:hint="default"/>
@@ -5884,7 +5884,7 @@
         <w:t>　　</w:t>
       </w:r>
       <w:bookmarkStart w:id="42" w:name="_Toc16614"/>
-      <w:bookmarkStart w:id="43" w:name="_Toc13062"/>
+      <w:bookmarkStart w:id="43" w:name="_Toc11710"/>
       <w:r>
         <w:rPr>
           <w:rFonts w:hint="default"/>
@@ -5916,7 +5916,7 @@
         <w:t>　　</w:t>
       </w:r>
       <w:bookmarkStart w:id="44" w:name="_Toc22120"/>
-      <w:bookmarkStart w:id="45" w:name="_Toc17924"/>
+      <w:bookmarkStart w:id="45" w:name="_Toc6798"/>
       <w:r>
         <w:rPr>
           <w:rFonts w:hint="default"/>
@@ -5948,7 +5948,7 @@
         <w:t>　　</w:t>
       </w:r>
       <w:bookmarkStart w:id="46" w:name="_Toc19029"/>
-      <w:bookmarkStart w:id="47" w:name="_Toc1210"/>
+      <w:bookmarkStart w:id="47" w:name="_Toc8949"/>
       <w:r>
         <w:rPr>
           <w:rFonts w:hint="default"/>
@@ -5980,7 +5980,7 @@
         <w:t>　　</w:t>
       </w:r>
       <w:bookmarkStart w:id="48" w:name="_Toc5153"/>
-      <w:bookmarkStart w:id="49" w:name="_Toc30647"/>
+      <w:bookmarkStart w:id="49" w:name="_Toc19367"/>
       <w:r>
         <w:rPr>
           <w:rFonts w:hint="default"/>
@@ -6012,7 +6012,7 @@
         <w:t>　　</w:t>
       </w:r>
       <w:bookmarkStart w:id="50" w:name="_Toc15665"/>
-      <w:bookmarkStart w:id="51" w:name="_Toc3792"/>
+      <w:bookmarkStart w:id="51" w:name="_Toc16529"/>
       <w:r>
         <w:rPr>
           <w:rFonts w:hint="default"/>
@@ -6044,7 +6044,7 @@
         <w:t>　　</w:t>
       </w:r>
       <w:bookmarkStart w:id="52" w:name="_Toc2326"/>
-      <w:bookmarkStart w:id="53" w:name="_Toc16651"/>
+      <w:bookmarkStart w:id="53" w:name="_Toc14020"/>
       <w:r>
         <w:rPr>
           <w:rFonts w:hint="default"/>
@@ -6069,7 +6069,7 @@
         </w:rPr>
       </w:pPr>
       <w:bookmarkStart w:id="54" w:name="_Toc219"/>
-      <w:bookmarkStart w:id="55" w:name="_Toc11449"/>
+      <w:bookmarkStart w:id="55" w:name="_Toc12169"/>
       <w:r>
         <w:rPr>
           <w:rFonts w:hint="default"/>
@@ -6101,7 +6101,7 @@
         <w:t>　　</w:t>
       </w:r>
       <w:bookmarkStart w:id="56" w:name="_Toc13602"/>
-      <w:bookmarkStart w:id="57" w:name="_Toc26560"/>
+      <w:bookmarkStart w:id="57" w:name="_Toc25743"/>
       <w:r>
         <w:rPr>
           <w:rFonts w:hint="default"/>
@@ -6133,7 +6133,7 @@
         <w:t>　　</w:t>
       </w:r>
       <w:bookmarkStart w:id="58" w:name="_Toc31669"/>
-      <w:bookmarkStart w:id="59" w:name="_Toc27880"/>
+      <w:bookmarkStart w:id="59" w:name="_Toc4904"/>
       <w:r>
         <w:rPr>
           <w:rFonts w:hint="default"/>
@@ -6165,7 +6165,7 @@
         <w:t>　　</w:t>
       </w:r>
       <w:bookmarkStart w:id="60" w:name="_Toc6962"/>
-      <w:bookmarkStart w:id="61" w:name="_Toc26988"/>
+      <w:bookmarkStart w:id="61" w:name="_Toc23375"/>
       <w:r>
         <w:rPr>
           <w:rFonts w:hint="default"/>
@@ -6197,7 +6197,7 @@
         <w:t>　　</w:t>
       </w:r>
       <w:bookmarkStart w:id="62" w:name="_Toc19145"/>
-      <w:bookmarkStart w:id="63" w:name="_Toc986"/>
+      <w:bookmarkStart w:id="63" w:name="_Toc4151"/>
       <w:r>
         <w:rPr>
           <w:rFonts w:hint="default"/>
@@ -6222,7 +6222,7 @@
         </w:rPr>
       </w:pPr>
       <w:bookmarkStart w:id="64" w:name="_Toc6860"/>
-      <w:bookmarkStart w:id="65" w:name="_Toc10445"/>
+      <w:bookmarkStart w:id="65" w:name="_Toc28118"/>
       <w:r>
         <w:rPr>
           <w:rFonts w:hint="default"/>
@@ -6254,7 +6254,7 @@
         <w:t>　　</w:t>
       </w:r>
       <w:bookmarkStart w:id="66" w:name="_Toc13214"/>
-      <w:bookmarkStart w:id="67" w:name="_Toc12458"/>
+      <w:bookmarkStart w:id="67" w:name="_Toc12970"/>
       <w:r>
         <w:rPr>
           <w:rFonts w:hint="default"/>
@@ -6286,7 +6286,7 @@
         <w:t>　　</w:t>
       </w:r>
       <w:bookmarkStart w:id="68" w:name="_Toc7947"/>
-      <w:bookmarkStart w:id="69" w:name="_Toc31395"/>
+      <w:bookmarkStart w:id="69" w:name="_Toc4873"/>
       <w:r>
         <w:rPr>
           <w:rFonts w:hint="default"/>
@@ -6318,7 +6318,7 @@
         <w:t>　　</w:t>
       </w:r>
       <w:bookmarkStart w:id="70" w:name="_Toc2505"/>
-      <w:bookmarkStart w:id="71" w:name="_Toc26364"/>
+      <w:bookmarkStart w:id="71" w:name="_Toc19848"/>
       <w:r>
         <w:rPr>
           <w:rFonts w:hint="default"/>
@@ -6343,7 +6343,7 @@
         </w:rPr>
       </w:pPr>
       <w:bookmarkStart w:id="72" w:name="_Toc5745"/>
-      <w:bookmarkStart w:id="73" w:name="_Toc13912"/>
+      <w:bookmarkStart w:id="73" w:name="_Toc4777"/>
       <w:r>
         <w:rPr>
           <w:rFonts w:hint="default"/>
@@ -6375,7 +6375,7 @@
         <w:t>　　</w:t>
       </w:r>
       <w:bookmarkStart w:id="74" w:name="_Toc19967"/>
-      <w:bookmarkStart w:id="75" w:name="_Toc29054"/>
+      <w:bookmarkStart w:id="75" w:name="_Toc3867"/>
       <w:r>
         <w:rPr>
           <w:rFonts w:hint="default"/>
@@ -6407,7 +6407,7 @@
         <w:t>　　</w:t>
       </w:r>
       <w:bookmarkStart w:id="76" w:name="_Toc563"/>
-      <w:bookmarkStart w:id="77" w:name="_Toc20745"/>
+      <w:bookmarkStart w:id="77" w:name="_Toc31032"/>
       <w:r>
         <w:rPr>
           <w:rFonts w:hint="default"/>
@@ -6439,7 +6439,7 @@
         <w:t>　　</w:t>
       </w:r>
       <w:bookmarkStart w:id="78" w:name="_Toc15022"/>
-      <w:bookmarkStart w:id="79" w:name="_Toc6495"/>
+      <w:bookmarkStart w:id="79" w:name="_Toc5045"/>
       <w:r>
         <w:rPr>
           <w:rFonts w:hint="default"/>
@@ -6464,7 +6464,7 @@
         </w:rPr>
       </w:pPr>
       <w:bookmarkStart w:id="80" w:name="_Toc8424"/>
-      <w:bookmarkStart w:id="81" w:name="_Toc32168"/>
+      <w:bookmarkStart w:id="81" w:name="_Toc5171"/>
       <w:r>
         <w:rPr>
           <w:rFonts w:hint="default"/>
@@ -6496,7 +6496,7 @@
         <w:t>　　</w:t>
       </w:r>
       <w:bookmarkStart w:id="82" w:name="_Toc21097"/>
-      <w:bookmarkStart w:id="83" w:name="_Toc603"/>
+      <w:bookmarkStart w:id="83" w:name="_Toc21387"/>
       <w:r>
         <w:rPr>
           <w:rFonts w:hint="default"/>
@@ -6528,7 +6528,7 @@
         <w:t>　　</w:t>
       </w:r>
       <w:bookmarkStart w:id="84" w:name="_Toc6091"/>
-      <w:bookmarkStart w:id="85" w:name="_Toc25419"/>
+      <w:bookmarkStart w:id="85" w:name="_Toc251"/>
       <w:r>
         <w:rPr>
           <w:rFonts w:hint="default"/>
@@ -6588,7 +6588,7 @@
         </w:rPr>
       </w:pPr>
       <w:bookmarkStart w:id="86" w:name="_Toc26282"/>
-      <w:bookmarkStart w:id="87" w:name="_Toc10321"/>
+      <w:bookmarkStart w:id="87" w:name="_Toc27764"/>
       <w:r>
         <w:rPr>
           <w:rFonts w:hint="eastAsia"/>
@@ -6649,7 +6649,16 @@
           <w:rFonts w:hint="eastAsia"/>
           <w:lang w:val="en-US" w:eastAsia="zh-CN"/>
         </w:rPr>
-        <w:t>有需求的情况比较简单，根据用户的需求，走完流程，基本可以得到一个结果。</w:t>
+        <w:t>有需求的情况比较简单，根据用户的需求，走完流程，基本可以得到满意的</w:t>
+      </w:r>
+      <w:bookmarkStart w:id="90" w:name="_GoBack"/>
+      <w:bookmarkEnd w:id="90"/>
+      <w:r>
+        <w:rPr>
+          <w:rFonts w:hint="eastAsia"/>
+          <w:lang w:val="en-US" w:eastAsia="zh-CN"/>
+        </w:rPr>
+        <w:t>结果。</w:t>
       </w:r>
     </w:p>
     <w:p>
@@ -7041,8 +7050,6 @@
         </w:rPr>
         <w:t>评审</w:t>
       </w:r>
-      <w:bookmarkStart w:id="90" w:name="_GoBack"/>
-      <w:bookmarkEnd w:id="90"/>
     </w:p>
     <w:p>
       <w:pPr>
@@ -7062,7 +7069,7 @@
         </w:rPr>
       </w:pPr>
       <w:bookmarkStart w:id="88" w:name="_Toc18576"/>
-      <w:bookmarkStart w:id="89" w:name="_Toc17131"/>
+      <w:bookmarkStart w:id="89" w:name="_Toc27678"/>
       <w:r>
         <w:rPr>
           <w:rFonts w:hint="eastAsia"/>

</xml_diff>